<commit_message>
Economics Changes 22/04/2013 #2
</commit_message>
<xml_diff>
--- a/Economics_Revision.docx
+++ b/Economics_Revision.docx
@@ -1,6 +1,6 @@
 
 <file path=word/document.xml><?xml version="1.0" encoding="utf-8"?>
-<w:document xmlns:wpc="http://schemas.microsoft.com/office/word/2010/wordprocessingCanvas" xmlns:mo="http://schemas.microsoft.com/office/mac/office/2008/main" xmlns:mc="http://schemas.openxmlformats.org/markup-compatibility/2006" xmlns:mv="urn:schemas-microsoft-com:mac:vml" xmlns:o="urn:schemas-microsoft-com:office:office" xmlns:r="http://schemas.openxmlformats.org/officeDocument/2006/relationships" xmlns:m="http://schemas.openxmlformats.org/officeDocument/2006/math" xmlns:v="urn:schemas-microsoft-com:vml" xmlns:wp14="http://schemas.microsoft.com/office/word/2010/wordprocessingDrawing" xmlns:wp="http://schemas.openxmlformats.org/drawingml/2006/wordprocessingDrawing" xmlns:w10="urn:schemas-microsoft-com:office:word" xmlns:w="http://schemas.openxmlformats.org/wordprocessingml/2006/main" xmlns:w14="http://schemas.microsoft.com/office/word/2010/wordml" xmlns:wpg="http://schemas.microsoft.com/office/word/2010/wordprocessingGroup" xmlns:wpi="http://schemas.microsoft.com/office/word/2010/wordprocessingInk" xmlns:wne="http://schemas.microsoft.com/office/word/2006/wordml" xmlns:wps="http://schemas.microsoft.com/office/word/2010/wordprocessingShape" mc:Ignorable="w14 wp14">
+<w:document xmlns:wpc="http://schemas.microsoft.com/office/word/2010/wordprocessingCanvas" xmlns:mc="http://schemas.openxmlformats.org/markup-compatibility/2006" xmlns:o="urn:schemas-microsoft-com:office:office" xmlns:r="http://schemas.openxmlformats.org/officeDocument/2006/relationships" xmlns:m="http://schemas.openxmlformats.org/officeDocument/2006/math" xmlns:v="urn:schemas-microsoft-com:vml" xmlns:wp14="http://schemas.microsoft.com/office/word/2010/wordprocessingDrawing" xmlns:wp="http://schemas.openxmlformats.org/drawingml/2006/wordprocessingDrawing" xmlns:w10="urn:schemas-microsoft-com:office:word" xmlns:w="http://schemas.openxmlformats.org/wordprocessingml/2006/main" xmlns:w14="http://schemas.microsoft.com/office/word/2010/wordml" xmlns:wpg="http://schemas.microsoft.com/office/word/2010/wordprocessingGroup" xmlns:wpi="http://schemas.microsoft.com/office/word/2010/wordprocessingInk" xmlns:wne="http://schemas.microsoft.com/office/word/2006/wordml" xmlns:wps="http://schemas.microsoft.com/office/word/2010/wordprocessingShape" mc:Ignorable="w14 wp14">
   <w:body>
     <w:p>
       <w:pPr>
@@ -105,7 +105,21 @@
           <w:rStyle w:val="Strong"/>
           <w:b w:val="0"/>
         </w:rPr>
-        <w:t>Opportunity cost</w:t>
+        <w:t xml:space="preserve">Opportunity </w:t>
+      </w:r>
+      <w:r>
+        <w:rPr>
+          <w:rStyle w:val="Strong"/>
+          <w:b w:val="0"/>
+        </w:rPr>
+        <w:t>C</w:t>
+      </w:r>
+      <w:r>
+        <w:rPr>
+          <w:rStyle w:val="Strong"/>
+          <w:b w:val="0"/>
+        </w:rPr>
+        <w:t>ost</w:t>
       </w:r>
     </w:p>
     <w:p>
@@ -412,7 +426,10 @@
         <w:pStyle w:val="Heading2"/>
       </w:pPr>
       <w:r>
-        <w:t>Factor edowment</w:t>
+        <w:t>Factor E</w:t>
+      </w:r>
+      <w:r>
+        <w:t>dowment</w:t>
       </w:r>
     </w:p>
     <w:p>
@@ -451,6 +468,7 @@
       <w:r>
         <w:rPr>
           <w:noProof/>
+          <w:lang w:val="en-GB" w:eastAsia="en-GB"/>
         </w:rPr>
         <w:drawing>
           <wp:anchor distT="0" distB="0" distL="114300" distR="114300" simplePos="0" relativeHeight="251658240" behindDoc="0" locked="0" layoutInCell="1" allowOverlap="1" wp14:anchorId="58F448DB" wp14:editId="1E3088C3">
@@ -906,7 +924,10 @@
         <w:pStyle w:val="Heading2"/>
       </w:pPr>
       <w:r>
-        <w:t>money</w:t>
+        <w:t>M</w:t>
+      </w:r>
+      <w:r>
+        <w:t>oney</w:t>
       </w:r>
     </w:p>
     <w:p>
@@ -1510,7 +1531,13 @@
         <w:pStyle w:val="Heading3"/>
       </w:pPr>
       <w:r>
-        <w:t>Types of COst</w:t>
+        <w:t>Types of C</w:t>
+      </w:r>
+      <w:r>
+        <w:t>o</w:t>
+      </w:r>
+      <w:r>
+        <w:t>st</w:t>
       </w:r>
     </w:p>
     <w:p>
@@ -1742,7 +1769,10 @@
         <w:pStyle w:val="Heading2"/>
       </w:pPr>
       <w:r>
-        <w:t>growth in Firms</w:t>
+        <w:t>G</w:t>
+      </w:r>
+      <w:r>
+        <w:t>rowth in Firms</w:t>
       </w:r>
     </w:p>
     <w:p>
@@ -1750,7 +1780,10 @@
         <w:pStyle w:val="Heading3"/>
       </w:pPr>
       <w:r>
-        <w:t>How firms grow</w:t>
+        <w:t>How firms G</w:t>
+      </w:r>
+      <w:r>
+        <w:t>row</w:t>
       </w:r>
     </w:p>
     <w:p>
@@ -1855,13 +1888,8 @@
           <w:numId w:val="16"/>
         </w:numPr>
       </w:pPr>
-      <w:proofErr w:type="gramStart"/>
-      <w:r>
-        <w:t>it</w:t>
-      </w:r>
-      <w:proofErr w:type="gramEnd"/>
-      <w:r>
-        <w:t xml:space="preserve"> is a quick and easy way to expand</w:t>
+      <w:r>
+        <w:t>it is a quick and easy way to expand</w:t>
       </w:r>
     </w:p>
     <w:p>
@@ -2310,7 +2338,10 @@
         <w:pStyle w:val="Heading2"/>
       </w:pPr>
       <w:r>
-        <w:t>The competitive Market</w:t>
+        <w:t>The C</w:t>
+      </w:r>
+      <w:r>
+        <w:t>ompetitive Market</w:t>
       </w:r>
     </w:p>
     <w:p>
@@ -2351,7 +2382,10 @@
         <w:pStyle w:val="Heading3"/>
       </w:pPr>
       <w:r>
-        <w:t>benefits to a competitive market</w:t>
+        <w:t>B</w:t>
+      </w:r>
+      <w:r>
+        <w:t>enefits to a competitive market</w:t>
       </w:r>
     </w:p>
     <w:p>
@@ -2593,6 +2627,7 @@
       <w:r>
         <w:rPr>
           <w:noProof/>
+          <w:lang w:val="en-GB" w:eastAsia="en-GB"/>
         </w:rPr>
         <w:drawing>
           <wp:anchor distT="0" distB="0" distL="114300" distR="114300" simplePos="0" relativeHeight="251659264" behindDoc="0" locked="0" layoutInCell="1" allowOverlap="1" wp14:anchorId="70497282" wp14:editId="5DD971E4">
@@ -2848,7 +2883,6 @@
           <w:color w:val="auto"/>
         </w:rPr>
       </w:pPr>
-      <w:proofErr w:type="gramStart"/>
       <w:r>
         <w:rPr>
           <w:rStyle w:val="SubtleReference"/>
@@ -2858,7 +2892,6 @@
         </w:rPr>
         <w:t>A</w:t>
       </w:r>
-      <w:proofErr w:type="gramEnd"/>
       <w:r>
         <w:rPr>
           <w:rStyle w:val="SubtleReference"/>
@@ -3132,6 +3165,7 @@
       <w:r>
         <w:rPr>
           <w:noProof/>
+          <w:lang w:val="en-GB" w:eastAsia="en-GB"/>
         </w:rPr>
         <w:drawing>
           <wp:anchor distT="0" distB="0" distL="114300" distR="114300" simplePos="0" relativeHeight="251660288" behindDoc="0" locked="0" layoutInCell="1" allowOverlap="1" wp14:anchorId="5A2930EB" wp14:editId="3E1991A0">
@@ -3201,6 +3235,7 @@
       <w:r>
         <w:rPr>
           <w:noProof/>
+          <w:lang w:val="en-GB" w:eastAsia="en-GB"/>
         </w:rPr>
         <mc:AlternateContent>
           <mc:Choice Requires="wps">
@@ -3237,7 +3272,7 @@
                         <a:effectLst/>
                         <a:extLst>
                           <a:ext uri="{C572A759-6A51-4108-AA02-DFA0A04FC94B}">
-                            <ma14:wrappingTextBoxFlag xmlns:ma14="http://schemas.microsoft.com/office/mac/drawingml/2011/main"/>
+                            <ma14:wrappingTextBoxFlag xmlns:ma14="http://schemas.microsoft.com/office/mac/drawingml/2011/main" xmlns:w="http://schemas.openxmlformats.org/wordprocessingml/2006/main" xmlns:w10="urn:schemas-microsoft-com:office:word" xmlns:v="urn:schemas-microsoft-com:vml" xmlns:o="urn:schemas-microsoft-com:office:office" xmlns:mv="urn:schemas-microsoft-com:mac:vml" xmlns:mo="http://schemas.microsoft.com/office/mac/office/2008/main" xmlns=""/>
                           </a:ext>
                         </a:extLst>
                       </wps:spPr>
@@ -3296,7 +3331,7 @@
               </wp:anchor>
             </w:drawing>
           </mc:Choice>
-          <mc:Fallback>
+          <mc:Fallback xmlns:mv="urn:schemas-microsoft-com:mac:vml" xmlns:mo="http://schemas.microsoft.com/office/mac/office/2008/main">
             <w:pict>
               <v:shapetype id="_x0000_t202" coordsize="21600,21600" o:spt="202" path="m0,0l0,21600,21600,21600,21600,0xe">
                 <v:stroke joinstyle="miter"/>
@@ -3510,6 +3545,7 @@
       <w:r>
         <w:rPr>
           <w:noProof/>
+          <w:lang w:val="en-GB" w:eastAsia="en-GB"/>
         </w:rPr>
         <w:drawing>
           <wp:anchor distT="0" distB="0" distL="114300" distR="114300" simplePos="0" relativeHeight="251662336" behindDoc="0" locked="0" layoutInCell="1" allowOverlap="1" wp14:anchorId="0B087FF9" wp14:editId="2FB67A8D">
@@ -3610,7 +3646,13 @@
         <w:pStyle w:val="Heading3"/>
       </w:pPr>
       <w:r>
-        <w:t>The impact of Taxes and subsidies</w:t>
+        <w:t xml:space="preserve">The </w:t>
+      </w:r>
+      <w:r>
+        <w:t>I</w:t>
+      </w:r>
+      <w:r>
+        <w:t>mpact of Taxes and subsidies</w:t>
       </w:r>
     </w:p>
     <w:p>
@@ -3625,6 +3667,7 @@
       <w:r>
         <w:rPr>
           <w:noProof/>
+          <w:lang w:val="en-GB" w:eastAsia="en-GB"/>
         </w:rPr>
         <w:drawing>
           <wp:anchor distT="0" distB="0" distL="114300" distR="114300" simplePos="0" relativeHeight="251663360" behindDoc="0" locked="0" layoutInCell="1" allowOverlap="1" wp14:anchorId="11121FEC" wp14:editId="60A1B271">
@@ -3740,6 +3783,7 @@
       <w:r>
         <w:rPr>
           <w:noProof/>
+          <w:lang w:val="en-GB" w:eastAsia="en-GB"/>
         </w:rPr>
         <w:drawing>
           <wp:anchor distT="0" distB="0" distL="114300" distR="114300" simplePos="0" relativeHeight="251664384" behindDoc="0" locked="0" layoutInCell="1" allowOverlap="1" wp14:anchorId="41DDC7E9" wp14:editId="78C25BF4">
@@ -3845,7 +3889,13 @@
         <w:pStyle w:val="Heading2"/>
       </w:pPr>
       <w:r>
-        <w:t>Price ELasticity</w:t>
+        <w:t>Price E</w:t>
+      </w:r>
+      <w:r>
+        <w:t>l</w:t>
+      </w:r>
+      <w:r>
+        <w:t>asticity</w:t>
       </w:r>
     </w:p>
     <w:p>
@@ -4564,9 +4614,690 @@
       </w:r>
     </w:p>
     <w:p>
+      <w:r>
+        <w:t>This is a measure of how demand changes when price changes. The knowledge is very important it firms when making price decisions.</w:t>
+      </w:r>
+    </w:p>
+    <w:p>
+      <w:r>
+        <w:t xml:space="preserve">If demand is </w:t>
+      </w:r>
+      <w:r>
+        <w:rPr>
+          <w:b/>
+        </w:rPr>
+        <w:t>elastic</w:t>
+      </w:r>
+      <w:r>
+        <w:t xml:space="preserve"> a small price change will bring about a large change in q</w:t>
+      </w:r>
+      <w:r>
+        <w:t>uantity supplied</w:t>
+      </w:r>
+      <w:r>
+        <w:t>.</w:t>
+      </w:r>
+    </w:p>
+    <w:p>
+      <w:r>
+        <w:t xml:space="preserve">If demand is </w:t>
+      </w:r>
+      <w:r>
+        <w:rPr>
+          <w:b/>
+        </w:rPr>
+        <w:t>inelastic</w:t>
+      </w:r>
+      <w:r>
+        <w:t xml:space="preserve"> a large price change will only bring about a small change in quantity </w:t>
+      </w:r>
+      <w:r>
+        <w:t>supplied</w:t>
+      </w:r>
+      <w:r>
+        <w:t>.</w:t>
+      </w:r>
+    </w:p>
+    <w:p>
+      <w:r>
+        <w:t xml:space="preserve">The formula to calculate Price Elasticity of </w:t>
+      </w:r>
+      <w:r>
+        <w:t>Supply</w:t>
+      </w:r>
+      <w:r>
+        <w:t xml:space="preserve"> is</w:t>
+      </w:r>
+    </w:p>
+    <w:p>
+      <w:r>
+        <w:t>PES</w:t>
+      </w:r>
+      <w:r>
+        <w:t xml:space="preserve"> = % change in Quantity </w:t>
+      </w:r>
+      <w:r>
+        <w:t>Supplied</w:t>
+      </w:r>
+      <w:r>
+        <w:tab/>
+        <w:t>/</w:t>
+      </w:r>
+      <w:r>
+        <w:tab/>
+        <w:t>% change in price</w:t>
+      </w:r>
+    </w:p>
+    <w:p>
+      <w:pPr>
+        <w:pStyle w:val="NoSpacing"/>
+        <w:rPr>
+          <w:i/>
+        </w:rPr>
+      </w:pPr>
+      <w:proofErr w:type="gramStart"/>
+      <w:r>
+        <w:t>E.g.</w:t>
+      </w:r>
+      <w:proofErr w:type="gramEnd"/>
+    </w:p>
+    <w:p>
+      <w:pPr>
+        <w:pStyle w:val="NoSpacing"/>
+        <w:rPr>
+          <w:i/>
+        </w:rPr>
+      </w:pPr>
+      <w:r>
+        <w:rPr>
+          <w:i/>
+        </w:rPr>
+        <w:t>Product A costs £10 a</w:t>
+      </w:r>
+      <w:r>
+        <w:rPr>
+          <w:i/>
+        </w:rPr>
+        <w:t>nd at that price quantity supplied</w:t>
+      </w:r>
+      <w:r>
+        <w:rPr>
+          <w:i/>
+        </w:rPr>
+        <w:t xml:space="preserve"> is 100 units</w:t>
+      </w:r>
+    </w:p>
+    <w:p>
+      <w:pPr>
+        <w:pStyle w:val="NoSpacing"/>
+        <w:rPr>
+          <w:i/>
+        </w:rPr>
+      </w:pPr>
+      <w:r>
+        <w:rPr>
+          <w:i/>
+        </w:rPr>
+        <w:t xml:space="preserve">Product B costs £10 and at that price quantity </w:t>
+      </w:r>
+      <w:r>
+        <w:rPr>
+          <w:i/>
+        </w:rPr>
+        <w:t>supplied</w:t>
+      </w:r>
+      <w:r>
+        <w:rPr>
+          <w:i/>
+        </w:rPr>
+        <w:t xml:space="preserve"> is 100 units</w:t>
+      </w:r>
+    </w:p>
+    <w:p>
+      <w:pPr>
+        <w:pStyle w:val="NoSpacing"/>
+        <w:rPr>
+          <w:i/>
+        </w:rPr>
+      </w:pPr>
+    </w:p>
+    <w:p>
+      <w:pPr>
+        <w:pStyle w:val="NoSpacing"/>
+        <w:rPr>
+          <w:i/>
+        </w:rPr>
+      </w:pPr>
+      <w:r>
+        <w:rPr>
+          <w:i/>
+        </w:rPr>
+        <w:t>The price for both products rises to £11</w:t>
+      </w:r>
+    </w:p>
+    <w:p>
+      <w:pPr>
+        <w:pStyle w:val="NoSpacing"/>
+        <w:rPr>
+          <w:i/>
+        </w:rPr>
+      </w:pPr>
+    </w:p>
+    <w:p>
+      <w:pPr>
+        <w:pStyle w:val="NoSpacing"/>
+        <w:rPr>
+          <w:i/>
+        </w:rPr>
+      </w:pPr>
+      <w:r>
+        <w:rPr>
+          <w:i/>
+        </w:rPr>
+        <w:t xml:space="preserve">Supply </w:t>
+      </w:r>
+      <w:r>
+        <w:rPr>
+          <w:i/>
+        </w:rPr>
+        <w:t xml:space="preserve">for Product </w:t>
+      </w:r>
+      <w:proofErr w:type="gramStart"/>
+      <w:r>
+        <w:rPr>
+          <w:i/>
+        </w:rPr>
+        <w:t>A</w:t>
+      </w:r>
+      <w:proofErr w:type="gramEnd"/>
+      <w:r>
+        <w:rPr>
+          <w:i/>
+        </w:rPr>
+        <w:t xml:space="preserve"> falls to 95 units</w:t>
+      </w:r>
+    </w:p>
+    <w:p>
+      <w:pPr>
+        <w:pStyle w:val="NoSpacing"/>
+        <w:rPr>
+          <w:i/>
+        </w:rPr>
+      </w:pPr>
+      <w:proofErr w:type="spellStart"/>
+      <w:r>
+        <w:rPr>
+          <w:i/>
+        </w:rPr>
+        <w:t>Suuply</w:t>
+      </w:r>
+      <w:proofErr w:type="spellEnd"/>
+      <w:r>
+        <w:rPr>
+          <w:i/>
+        </w:rPr>
+        <w:t xml:space="preserve"> for Product B falls to 80 units</w:t>
+      </w:r>
+    </w:p>
+    <w:p>
+      <w:pPr>
+        <w:pStyle w:val="NoSpacing"/>
+        <w:rPr>
+          <w:i/>
+        </w:rPr>
+      </w:pPr>
+    </w:p>
+    <w:p>
+      <w:pPr>
+        <w:pStyle w:val="NoSpacing"/>
+        <w:rPr>
+          <w:i/>
+        </w:rPr>
+      </w:pPr>
+      <w:r>
+        <w:rPr>
+          <w:i/>
+        </w:rPr>
+        <w:t xml:space="preserve">Product </w:t>
+      </w:r>
+      <w:proofErr w:type="gramStart"/>
+      <w:r>
+        <w:rPr>
+          <w:i/>
+        </w:rPr>
+        <w:t>A</w:t>
+      </w:r>
+      <w:proofErr w:type="gramEnd"/>
+      <w:r>
+        <w:rPr>
+          <w:i/>
+        </w:rPr>
+        <w:t xml:space="preserve"> PED =</w:t>
+      </w:r>
+      <w:r>
+        <w:rPr>
+          <w:i/>
+        </w:rPr>
+        <w:t xml:space="preserve"> 5%</w:t>
+      </w:r>
+      <w:r>
+        <w:rPr>
+          <w:i/>
+        </w:rPr>
+        <w:tab/>
+        <w:t>/</w:t>
+      </w:r>
+      <w:r>
+        <w:rPr>
+          <w:i/>
+        </w:rPr>
+        <w:tab/>
+        <w:t>10%</w:t>
+      </w:r>
+      <w:r>
+        <w:rPr>
+          <w:i/>
+        </w:rPr>
+        <w:tab/>
+        <w:t xml:space="preserve">= </w:t>
+      </w:r>
+      <w:r>
+        <w:rPr>
+          <w:i/>
+        </w:rPr>
+        <w:tab/>
+        <w:t xml:space="preserve"> 0.5% (supply</w:t>
+      </w:r>
+      <w:r>
+        <w:rPr>
+          <w:i/>
+        </w:rPr>
+        <w:t xml:space="preserve"> is </w:t>
+      </w:r>
+      <w:r>
+        <w:rPr>
+          <w:b/>
+          <w:i/>
+        </w:rPr>
+        <w:t>inelastic</w:t>
+      </w:r>
+      <w:r>
+        <w:rPr>
+          <w:i/>
+        </w:rPr>
+        <w:t xml:space="preserve"> as PE</w:t>
+      </w:r>
+      <w:r>
+        <w:rPr>
+          <w:i/>
+        </w:rPr>
+        <w:t>S</w:t>
+      </w:r>
+      <w:r>
+        <w:rPr>
+          <w:i/>
+        </w:rPr>
+        <w:t xml:space="preserve"> &lt; 1)</w:t>
+      </w:r>
+    </w:p>
+    <w:p>
+      <w:pPr>
+        <w:pStyle w:val="NoSpacing"/>
+        <w:rPr>
+          <w:i/>
+        </w:rPr>
+      </w:pPr>
+      <w:r>
+        <w:rPr>
+          <w:i/>
+        </w:rPr>
+        <w:t>Produc</w:t>
+      </w:r>
+      <w:r>
+        <w:rPr>
+          <w:i/>
+        </w:rPr>
+        <w:t>t B PED = 20%</w:t>
+      </w:r>
+      <w:r>
+        <w:rPr>
+          <w:i/>
+        </w:rPr>
+        <w:tab/>
+        <w:t>/</w:t>
+      </w:r>
+      <w:r>
+        <w:rPr>
+          <w:i/>
+        </w:rPr>
+        <w:tab/>
+        <w:t>10%</w:t>
+      </w:r>
+      <w:r>
+        <w:rPr>
+          <w:i/>
+        </w:rPr>
+        <w:tab/>
+        <w:t>=</w:t>
+      </w:r>
+      <w:r>
+        <w:rPr>
+          <w:i/>
+        </w:rPr>
+        <w:tab/>
+        <w:t>2% (supply</w:t>
+      </w:r>
+      <w:r>
+        <w:rPr>
+          <w:i/>
+        </w:rPr>
+        <w:t xml:space="preserve"> is </w:t>
+      </w:r>
+      <w:r>
+        <w:rPr>
+          <w:b/>
+          <w:i/>
+        </w:rPr>
+        <w:t>elastic</w:t>
+      </w:r>
+      <w:r>
+        <w:rPr>
+          <w:i/>
+        </w:rPr>
+        <w:t xml:space="preserve"> as PE</w:t>
+      </w:r>
+      <w:r>
+        <w:rPr>
+          <w:i/>
+        </w:rPr>
+        <w:t>S</w:t>
+      </w:r>
+      <w:r>
+        <w:rPr>
+          <w:i/>
+        </w:rPr>
+        <w:t xml:space="preserve"> &gt; 1)</w:t>
+      </w:r>
+    </w:p>
+    <w:p>
+      <w:pPr>
+        <w:pStyle w:val="Heading4"/>
+      </w:pPr>
+      <w:r>
+        <w:t>Factors which influence PES</w:t>
+      </w:r>
+    </w:p>
+    <w:p>
+      <w:pPr>
+        <w:pStyle w:val="ListParagraph"/>
+        <w:numPr>
+          <w:ilvl w:val="0"/>
+          <w:numId w:val="25"/>
+        </w:numPr>
+        <w:rPr>
+          <w:b/>
+        </w:rPr>
+      </w:pPr>
+      <w:r>
+        <w:rPr>
+          <w:b/>
+        </w:rPr>
+        <w:t>Level of stock</w:t>
+      </w:r>
+      <w:r>
+        <w:rPr>
+          <w:b/>
+        </w:rPr>
+        <w:t>.</w:t>
+      </w:r>
+    </w:p>
+    <w:p>
+      <w:pPr>
+        <w:pStyle w:val="ListParagraph"/>
+        <w:numPr>
+          <w:ilvl w:val="0"/>
+          <w:numId w:val="25"/>
+        </w:numPr>
+        <w:rPr>
+          <w:b/>
+        </w:rPr>
+      </w:pPr>
+      <w:r>
+        <w:rPr>
+          <w:b/>
+        </w:rPr>
+        <w:t>Capacity Utilisation or amount of factory being used.</w:t>
+      </w:r>
+    </w:p>
+    <w:p>
+      <w:pPr>
+        <w:pStyle w:val="ListParagraph"/>
+        <w:numPr>
+          <w:ilvl w:val="0"/>
+          <w:numId w:val="25"/>
+        </w:numPr>
+        <w:rPr>
+          <w:b/>
+        </w:rPr>
+      </w:pPr>
+      <w:r>
+        <w:rPr>
+          <w:b/>
+        </w:rPr>
+        <w:t>Length of the production process</w:t>
+      </w:r>
+      <w:r>
+        <w:rPr>
+          <w:b/>
+        </w:rPr>
+        <w:t>.</w:t>
+      </w:r>
+    </w:p>
+    <w:p>
+      <w:pPr>
+        <w:pStyle w:val="NoSpacing"/>
+        <w:rPr>
+          <w:i/>
+        </w:rPr>
+      </w:pPr>
+    </w:p>
+    <w:p>
+      <w:pPr>
+        <w:pStyle w:val="Heading5"/>
+      </w:pPr>
+      <w:r>
+        <w:t>Level of stock</w:t>
+      </w:r>
+    </w:p>
+    <w:p>
+      <w:r>
+        <w:t>Some firms have large levels of stock to allow them to respond quickly to variations in demand – they can increase output quickly in response to a price change.</w:t>
+      </w:r>
+    </w:p>
+    <w:p>
+      <w:pPr>
+        <w:pStyle w:val="Heading5"/>
+      </w:pPr>
+      <w:r>
+        <w:t>Capacity utilisation</w:t>
+      </w:r>
+    </w:p>
+    <w:p>
+      <w:r>
+        <w:t xml:space="preserve">Some firms can increase production quickly because they have spare capacity (factors, space, </w:t>
+      </w:r>
       <w:bookmarkStart w:id="0" w:name="_GoBack"/>
       <w:bookmarkEnd w:id="0"/>
-    </w:p>
+      <w:proofErr w:type="gramStart"/>
+      <w:r>
+        <w:t>machines</w:t>
+      </w:r>
+      <w:proofErr w:type="gramEnd"/>
+      <w:r>
+        <w:t>) -</w:t>
+      </w:r>
+      <w:r>
+        <w:t xml:space="preserve"> they can increase output quickly to meet production if demand rises</w:t>
+      </w:r>
+    </w:p>
+    <w:p>
+      <w:pPr>
+        <w:pStyle w:val="Heading5"/>
+      </w:pPr>
+      <w:r>
+        <w:t>Length of Production process</w:t>
+      </w:r>
+    </w:p>
+    <w:p>
+      <w:r>
+        <w:t>The production process for some products is much longer than others e.g. houses. Therefore the supply is inelastic as it cannot respond quickly as it takes years to build a house.</w:t>
+      </w:r>
+    </w:p>
+    <w:p>
+      <w:pPr>
+        <w:pStyle w:val="Heading2"/>
+      </w:pPr>
+      <w:r>
+        <w:t>Effect of Taxes and subsidies</w:t>
+      </w:r>
+    </w:p>
+    <w:p>
+      <w:r>
+        <w:t>The government uses subsidies and taxes to control demand and supply of goods.</w:t>
+      </w:r>
+    </w:p>
+    <w:p>
+      <w:pPr>
+        <w:pStyle w:val="Heading3"/>
+      </w:pPr>
+      <w:r>
+        <w:t>Taxes</w:t>
+      </w:r>
+    </w:p>
+    <w:p>
+      <w:r>
+        <w:rPr>
+          <w:b/>
+        </w:rPr>
+        <w:t>Taxes reduce demand</w:t>
+      </w:r>
+    </w:p>
+    <w:p>
+      <w:r>
+        <w:t>If the government wants us to consume less of a product (As it is bad for the environment of health) then it puts a tax on it.</w:t>
+      </w:r>
+    </w:p>
+    <w:p>
+      <w:r>
+        <w:rPr>
+          <w:noProof/>
+          <w:lang w:val="en-GB" w:eastAsia="en-GB"/>
+        </w:rPr>
+        <w:drawing>
+          <wp:anchor distT="0" distB="0" distL="114300" distR="114300" simplePos="0" relativeHeight="251666432" behindDoc="0" locked="0" layoutInCell="1" allowOverlap="1" wp14:anchorId="71646514" wp14:editId="76B40BFF">
+            <wp:simplePos x="0" y="0"/>
+            <wp:positionH relativeFrom="column">
+              <wp:posOffset>-47625</wp:posOffset>
+            </wp:positionH>
+            <wp:positionV relativeFrom="paragraph">
+              <wp:posOffset>635</wp:posOffset>
+            </wp:positionV>
+            <wp:extent cx="2701290" cy="2435225"/>
+            <wp:effectExtent l="0" t="0" r="0" b="0"/>
+            <wp:wrapSquare wrapText="bothSides"/>
+            <wp:docPr id="8" name="Picture 1"/>
+            <wp:cNvGraphicFramePr>
+              <a:graphicFrameLocks xmlns:a="http://schemas.openxmlformats.org/drawingml/2006/main" noChangeAspect="1"/>
+            </wp:cNvGraphicFramePr>
+            <a:graphic xmlns:a="http://schemas.openxmlformats.org/drawingml/2006/main">
+              <a:graphicData uri="http://schemas.openxmlformats.org/drawingml/2006/picture">
+                <pic:pic xmlns:pic="http://schemas.openxmlformats.org/drawingml/2006/picture">
+                  <pic:nvPicPr>
+                    <pic:cNvPr id="0" name="Picture 1"/>
+                    <pic:cNvPicPr>
+                      <a:picLocks noChangeAspect="1" noChangeArrowheads="1"/>
+                    </pic:cNvPicPr>
+                  </pic:nvPicPr>
+                  <pic:blipFill>
+                    <a:blip r:embed="rId10">
+                      <a:extLst>
+                        <a:ext uri="{28A0092B-C50C-407E-A947-70E740481C1C}">
+                          <a14:useLocalDpi xmlns:a14="http://schemas.microsoft.com/office/drawing/2010/main" val="0"/>
+                        </a:ext>
+                      </a:extLst>
+                    </a:blip>
+                    <a:srcRect/>
+                    <a:stretch>
+                      <a:fillRect/>
+                    </a:stretch>
+                  </pic:blipFill>
+                  <pic:spPr bwMode="auto">
+                    <a:xfrm>
+                      <a:off x="0" y="0"/>
+                      <a:ext cx="2701290" cy="2435225"/>
+                    </a:xfrm>
+                    <a:prstGeom prst="rect">
+                      <a:avLst/>
+                    </a:prstGeom>
+                    <a:noFill/>
+                    <a:ln>
+                      <a:noFill/>
+                    </a:ln>
+                  </pic:spPr>
+                </pic:pic>
+              </a:graphicData>
+            </a:graphic>
+            <wp14:sizeRelH relativeFrom="page">
+              <wp14:pctWidth>0</wp14:pctWidth>
+            </wp14:sizeRelH>
+            <wp14:sizeRelV relativeFrom="page">
+              <wp14:pctHeight>0</wp14:pctHeight>
+            </wp14:sizeRelV>
+          </wp:anchor>
+        </w:drawing>
+      </w:r>
+      <w:r>
+        <w:t>The tax causes a shift in the supply curve and thus a movement along the demand curve.</w:t>
+      </w:r>
+    </w:p>
+    <w:p>
+      <w:r>
+        <w:t xml:space="preserve">The tax shifts the supply curve from </w:t>
+      </w:r>
+      <w:r>
+        <w:rPr>
+          <w:b/>
+        </w:rPr>
+        <w:t>S to S1</w:t>
+      </w:r>
+      <w:r>
+        <w:t xml:space="preserve">, which increases price from </w:t>
+      </w:r>
+      <w:r>
+        <w:rPr>
+          <w:b/>
+        </w:rPr>
+        <w:t>P to P1</w:t>
+      </w:r>
+      <w:r>
+        <w:t xml:space="preserve">, which in turn reduces the quantity demanded from </w:t>
+      </w:r>
+      <w:r>
+        <w:rPr>
+          <w:b/>
+        </w:rPr>
+        <w:t>Q to Q1</w:t>
+      </w:r>
+      <w:r>
+        <w:t>.</w:t>
+      </w:r>
+    </w:p>
+    <w:p>
+      <w:r>
+        <w:t>It effects the</w:t>
+      </w:r>
+    </w:p>
+    <w:p/>
     <w:p/>
     <w:sectPr>
       <w:pgSz w:w="11900" w:h="16840"/>
@@ -4579,7 +5310,7 @@
 </file>
 
 <file path=word/numbering.xml><?xml version="1.0" encoding="utf-8"?>
-<w:numbering xmlns:wpc="http://schemas.microsoft.com/office/word/2010/wordprocessingCanvas" xmlns:mo="http://schemas.microsoft.com/office/mac/office/2008/main" xmlns:mc="http://schemas.openxmlformats.org/markup-compatibility/2006" xmlns:mv="urn:schemas-microsoft-com:mac:vml" xmlns:o="urn:schemas-microsoft-com:office:office" xmlns:r="http://schemas.openxmlformats.org/officeDocument/2006/relationships" xmlns:m="http://schemas.openxmlformats.org/officeDocument/2006/math" xmlns:v="urn:schemas-microsoft-com:vml" xmlns:wp14="http://schemas.microsoft.com/office/word/2010/wordprocessingDrawing" xmlns:wp="http://schemas.openxmlformats.org/drawingml/2006/wordprocessingDrawing" xmlns:w10="urn:schemas-microsoft-com:office:word" xmlns:w="http://schemas.openxmlformats.org/wordprocessingml/2006/main" xmlns:w14="http://schemas.microsoft.com/office/word/2010/wordml" xmlns:wpg="http://schemas.microsoft.com/office/word/2010/wordprocessingGroup" xmlns:wpi="http://schemas.microsoft.com/office/word/2010/wordprocessingInk" xmlns:wne="http://schemas.microsoft.com/office/word/2006/wordml" xmlns:wps="http://schemas.microsoft.com/office/word/2010/wordprocessingShape" mc:Ignorable="w14 wp14">
+<w:numbering xmlns:wpc="http://schemas.microsoft.com/office/word/2010/wordprocessingCanvas" xmlns:mc="http://schemas.openxmlformats.org/markup-compatibility/2006" xmlns:o="urn:schemas-microsoft-com:office:office" xmlns:r="http://schemas.openxmlformats.org/officeDocument/2006/relationships" xmlns:m="http://schemas.openxmlformats.org/officeDocument/2006/math" xmlns:v="urn:schemas-microsoft-com:vml" xmlns:wp14="http://schemas.microsoft.com/office/word/2010/wordprocessingDrawing" xmlns:wp="http://schemas.openxmlformats.org/drawingml/2006/wordprocessingDrawing" xmlns:w10="urn:schemas-microsoft-com:office:word" xmlns:w="http://schemas.openxmlformats.org/wordprocessingml/2006/main" xmlns:w14="http://schemas.microsoft.com/office/word/2010/wordml" xmlns:wpg="http://schemas.microsoft.com/office/word/2010/wordprocessingGroup" xmlns:wpi="http://schemas.microsoft.com/office/word/2010/wordprocessingInk" xmlns:wne="http://schemas.microsoft.com/office/word/2006/wordml" xmlns:wps="http://schemas.microsoft.com/office/word/2010/wordprocessingShape" mc:Ignorable="w14 wp14">
   <w:abstractNum w:abstractNumId="0">
     <w:nsid w:val="013D3324"/>
     <w:multiLevelType w:val="hybridMultilevel"/>
@@ -5119,6 +5850,92 @@
     </w:lvl>
   </w:abstractNum>
   <w:abstractNum w:abstractNumId="5">
+    <w:nsid w:val="1DA33135"/>
+    <w:multiLevelType w:val="hybridMultilevel"/>
+    <w:tmpl w:val="D166EF10"/>
+    <w:lvl w:ilvl="0" w:tplc="0809000F">
+      <w:start w:val="1"/>
+      <w:numFmt w:val="decimal"/>
+      <w:lvlText w:val="%1."/>
+      <w:lvlJc w:val="left"/>
+      <w:pPr>
+        <w:ind w:left="720" w:hanging="360"/>
+      </w:pPr>
+    </w:lvl>
+    <w:lvl w:ilvl="1" w:tplc="08090019" w:tentative="1">
+      <w:start w:val="1"/>
+      <w:numFmt w:val="lowerLetter"/>
+      <w:lvlText w:val="%2."/>
+      <w:lvlJc w:val="left"/>
+      <w:pPr>
+        <w:ind w:left="1440" w:hanging="360"/>
+      </w:pPr>
+    </w:lvl>
+    <w:lvl w:ilvl="2" w:tplc="0809001B" w:tentative="1">
+      <w:start w:val="1"/>
+      <w:numFmt w:val="lowerRoman"/>
+      <w:lvlText w:val="%3."/>
+      <w:lvlJc w:val="right"/>
+      <w:pPr>
+        <w:ind w:left="2160" w:hanging="180"/>
+      </w:pPr>
+    </w:lvl>
+    <w:lvl w:ilvl="3" w:tplc="0809000F" w:tentative="1">
+      <w:start w:val="1"/>
+      <w:numFmt w:val="decimal"/>
+      <w:lvlText w:val="%4."/>
+      <w:lvlJc w:val="left"/>
+      <w:pPr>
+        <w:ind w:left="2880" w:hanging="360"/>
+      </w:pPr>
+    </w:lvl>
+    <w:lvl w:ilvl="4" w:tplc="08090019" w:tentative="1">
+      <w:start w:val="1"/>
+      <w:numFmt w:val="lowerLetter"/>
+      <w:lvlText w:val="%5."/>
+      <w:lvlJc w:val="left"/>
+      <w:pPr>
+        <w:ind w:left="3600" w:hanging="360"/>
+      </w:pPr>
+    </w:lvl>
+    <w:lvl w:ilvl="5" w:tplc="0809001B" w:tentative="1">
+      <w:start w:val="1"/>
+      <w:numFmt w:val="lowerRoman"/>
+      <w:lvlText w:val="%6."/>
+      <w:lvlJc w:val="right"/>
+      <w:pPr>
+        <w:ind w:left="4320" w:hanging="180"/>
+      </w:pPr>
+    </w:lvl>
+    <w:lvl w:ilvl="6" w:tplc="0809000F" w:tentative="1">
+      <w:start w:val="1"/>
+      <w:numFmt w:val="decimal"/>
+      <w:lvlText w:val="%7."/>
+      <w:lvlJc w:val="left"/>
+      <w:pPr>
+        <w:ind w:left="5040" w:hanging="360"/>
+      </w:pPr>
+    </w:lvl>
+    <w:lvl w:ilvl="7" w:tplc="08090019" w:tentative="1">
+      <w:start w:val="1"/>
+      <w:numFmt w:val="lowerLetter"/>
+      <w:lvlText w:val="%8."/>
+      <w:lvlJc w:val="left"/>
+      <w:pPr>
+        <w:ind w:left="5760" w:hanging="360"/>
+      </w:pPr>
+    </w:lvl>
+    <w:lvl w:ilvl="8" w:tplc="0809001B" w:tentative="1">
+      <w:start w:val="1"/>
+      <w:numFmt w:val="lowerRoman"/>
+      <w:lvlText w:val="%9."/>
+      <w:lvlJc w:val="right"/>
+      <w:pPr>
+        <w:ind w:left="6480" w:hanging="180"/>
+      </w:pPr>
+    </w:lvl>
+  </w:abstractNum>
+  <w:abstractNum w:abstractNumId="6">
     <w:nsid w:val="288C486B"/>
     <w:multiLevelType w:val="hybridMultilevel"/>
     <w:tmpl w:val="09FC4952"/>
@@ -5231,7 +6048,7 @@
       </w:rPr>
     </w:lvl>
   </w:abstractNum>
-  <w:abstractNum w:abstractNumId="6">
+  <w:abstractNum w:abstractNumId="7">
     <w:nsid w:val="2CE90FFD"/>
     <w:multiLevelType w:val="hybridMultilevel"/>
     <w:tmpl w:val="2EEED5BC"/>
@@ -5317,7 +6134,7 @@
       </w:pPr>
     </w:lvl>
   </w:abstractNum>
-  <w:abstractNum w:abstractNumId="7">
+  <w:abstractNum w:abstractNumId="8">
     <w:nsid w:val="2F0A4A99"/>
     <w:multiLevelType w:val="hybridMultilevel"/>
     <w:tmpl w:val="3DD6CC5E"/>
@@ -5430,7 +6247,7 @@
       </w:rPr>
     </w:lvl>
   </w:abstractNum>
-  <w:abstractNum w:abstractNumId="8">
+  <w:abstractNum w:abstractNumId="9">
     <w:nsid w:val="3A267520"/>
     <w:multiLevelType w:val="hybridMultilevel"/>
     <w:tmpl w:val="49220168"/>
@@ -5543,7 +6360,7 @@
       </w:rPr>
     </w:lvl>
   </w:abstractNum>
-  <w:abstractNum w:abstractNumId="9">
+  <w:abstractNum w:abstractNumId="10">
     <w:nsid w:val="3C02514F"/>
     <w:multiLevelType w:val="hybridMultilevel"/>
     <w:tmpl w:val="F6662E58"/>
@@ -5629,7 +6446,7 @@
       </w:pPr>
     </w:lvl>
   </w:abstractNum>
-  <w:abstractNum w:abstractNumId="10">
+  <w:abstractNum w:abstractNumId="11">
     <w:nsid w:val="3C055241"/>
     <w:multiLevelType w:val="hybridMultilevel"/>
     <w:tmpl w:val="8BF6E0A2"/>
@@ -5715,7 +6532,7 @@
       </w:pPr>
     </w:lvl>
   </w:abstractNum>
-  <w:abstractNum w:abstractNumId="11">
+  <w:abstractNum w:abstractNumId="12">
     <w:nsid w:val="3D8A0ABB"/>
     <w:multiLevelType w:val="hybridMultilevel"/>
     <w:tmpl w:val="C2B050A8"/>
@@ -5828,7 +6645,7 @@
       </w:rPr>
     </w:lvl>
   </w:abstractNum>
-  <w:abstractNum w:abstractNumId="12">
+  <w:abstractNum w:abstractNumId="13">
     <w:nsid w:val="3D9D6C4A"/>
     <w:multiLevelType w:val="hybridMultilevel"/>
     <w:tmpl w:val="1E3E72DC"/>
@@ -5914,7 +6731,7 @@
       </w:pPr>
     </w:lvl>
   </w:abstractNum>
-  <w:abstractNum w:abstractNumId="13">
+  <w:abstractNum w:abstractNumId="14">
     <w:nsid w:val="3E212C17"/>
     <w:multiLevelType w:val="hybridMultilevel"/>
     <w:tmpl w:val="3E5EF4C6"/>
@@ -6027,7 +6844,7 @@
       </w:rPr>
     </w:lvl>
   </w:abstractNum>
-  <w:abstractNum w:abstractNumId="14">
+  <w:abstractNum w:abstractNumId="15">
     <w:nsid w:val="426A13A2"/>
     <w:multiLevelType w:val="hybridMultilevel"/>
     <w:tmpl w:val="C37869E8"/>
@@ -6113,7 +6930,7 @@
       </w:pPr>
     </w:lvl>
   </w:abstractNum>
-  <w:abstractNum w:abstractNumId="15">
+  <w:abstractNum w:abstractNumId="16">
     <w:nsid w:val="494510E6"/>
     <w:multiLevelType w:val="hybridMultilevel"/>
     <w:tmpl w:val="12162DCE"/>
@@ -6199,7 +7016,7 @@
       </w:pPr>
     </w:lvl>
   </w:abstractNum>
-  <w:abstractNum w:abstractNumId="16">
+  <w:abstractNum w:abstractNumId="17">
     <w:nsid w:val="4A7A61E5"/>
     <w:multiLevelType w:val="hybridMultilevel"/>
     <w:tmpl w:val="4010003C"/>
@@ -6312,7 +7129,7 @@
       </w:rPr>
     </w:lvl>
   </w:abstractNum>
-  <w:abstractNum w:abstractNumId="17">
+  <w:abstractNum w:abstractNumId="18">
     <w:nsid w:val="4A945715"/>
     <w:multiLevelType w:val="hybridMultilevel"/>
     <w:tmpl w:val="F8DEFEEE"/>
@@ -6425,7 +7242,7 @@
       </w:rPr>
     </w:lvl>
   </w:abstractNum>
-  <w:abstractNum w:abstractNumId="18">
+  <w:abstractNum w:abstractNumId="19">
     <w:nsid w:val="4D377BD5"/>
     <w:multiLevelType w:val="hybridMultilevel"/>
     <w:tmpl w:val="DA28B210"/>
@@ -6511,7 +7328,7 @@
       </w:pPr>
     </w:lvl>
   </w:abstractNum>
-  <w:abstractNum w:abstractNumId="19">
+  <w:abstractNum w:abstractNumId="20">
     <w:nsid w:val="59A13D71"/>
     <w:multiLevelType w:val="hybridMultilevel"/>
     <w:tmpl w:val="A066D7BA"/>
@@ -6624,7 +7441,7 @@
       </w:rPr>
     </w:lvl>
   </w:abstractNum>
-  <w:abstractNum w:abstractNumId="20">
+  <w:abstractNum w:abstractNumId="21">
     <w:nsid w:val="6410106F"/>
     <w:multiLevelType w:val="hybridMultilevel"/>
     <w:tmpl w:val="2E782A1A"/>
@@ -6710,7 +7527,7 @@
       </w:pPr>
     </w:lvl>
   </w:abstractNum>
-  <w:abstractNum w:abstractNumId="21">
+  <w:abstractNum w:abstractNumId="22">
     <w:nsid w:val="68583EC4"/>
     <w:multiLevelType w:val="hybridMultilevel"/>
     <w:tmpl w:val="4A3C6520"/>
@@ -6796,7 +7613,7 @@
       </w:pPr>
     </w:lvl>
   </w:abstractNum>
-  <w:abstractNum w:abstractNumId="22">
+  <w:abstractNum w:abstractNumId="23">
     <w:nsid w:val="6ECE2A53"/>
     <w:multiLevelType w:val="hybridMultilevel"/>
     <w:tmpl w:val="229C2806"/>
@@ -6882,7 +7699,7 @@
       </w:pPr>
     </w:lvl>
   </w:abstractNum>
-  <w:abstractNum w:abstractNumId="23">
+  <w:abstractNum w:abstractNumId="24">
     <w:nsid w:val="773921BA"/>
     <w:multiLevelType w:val="hybridMultilevel"/>
     <w:tmpl w:val="37D08138"/>
@@ -6969,31 +7786,31 @@
     </w:lvl>
   </w:abstractNum>
   <w:num w:numId="1">
-    <w:abstractNumId w:val="22"/>
+    <w:abstractNumId w:val="23"/>
   </w:num>
   <w:num w:numId="2">
-    <w:abstractNumId w:val="15"/>
+    <w:abstractNumId w:val="16"/>
   </w:num>
   <w:num w:numId="3">
     <w:abstractNumId w:val="4"/>
   </w:num>
   <w:num w:numId="4">
-    <w:abstractNumId w:val="19"/>
+    <w:abstractNumId w:val="20"/>
   </w:num>
   <w:num w:numId="5">
     <w:abstractNumId w:val="0"/>
   </w:num>
   <w:num w:numId="6">
-    <w:abstractNumId w:val="10"/>
+    <w:abstractNumId w:val="11"/>
   </w:num>
   <w:num w:numId="7">
-    <w:abstractNumId w:val="6"/>
+    <w:abstractNumId w:val="7"/>
   </w:num>
   <w:num w:numId="8">
-    <w:abstractNumId w:val="12"/>
+    <w:abstractNumId w:val="13"/>
   </w:num>
   <w:num w:numId="9">
-    <w:abstractNumId w:val="9"/>
+    <w:abstractNumId w:val="10"/>
   </w:num>
   <w:num w:numId="10">
     <w:abstractNumId w:val="1"/>
@@ -7002,43 +7819,46 @@
     <w:abstractNumId w:val="3"/>
   </w:num>
   <w:num w:numId="12">
-    <w:abstractNumId w:val="11"/>
+    <w:abstractNumId w:val="12"/>
   </w:num>
   <w:num w:numId="13">
-    <w:abstractNumId w:val="17"/>
+    <w:abstractNumId w:val="18"/>
   </w:num>
   <w:num w:numId="14">
-    <w:abstractNumId w:val="13"/>
+    <w:abstractNumId w:val="14"/>
   </w:num>
   <w:num w:numId="15">
-    <w:abstractNumId w:val="14"/>
+    <w:abstractNumId w:val="15"/>
   </w:num>
   <w:num w:numId="16">
-    <w:abstractNumId w:val="23"/>
+    <w:abstractNumId w:val="24"/>
   </w:num>
   <w:num w:numId="17">
-    <w:abstractNumId w:val="5"/>
+    <w:abstractNumId w:val="6"/>
   </w:num>
   <w:num w:numId="18">
     <w:abstractNumId w:val="2"/>
   </w:num>
   <w:num w:numId="19">
-    <w:abstractNumId w:val="7"/>
+    <w:abstractNumId w:val="8"/>
   </w:num>
   <w:num w:numId="20">
-    <w:abstractNumId w:val="8"/>
+    <w:abstractNumId w:val="9"/>
   </w:num>
   <w:num w:numId="21">
-    <w:abstractNumId w:val="18"/>
+    <w:abstractNumId w:val="19"/>
   </w:num>
   <w:num w:numId="22">
-    <w:abstractNumId w:val="20"/>
+    <w:abstractNumId w:val="21"/>
   </w:num>
   <w:num w:numId="23">
-    <w:abstractNumId w:val="21"/>
+    <w:abstractNumId w:val="22"/>
   </w:num>
   <w:num w:numId="24">
-    <w:abstractNumId w:val="16"/>
+    <w:abstractNumId w:val="17"/>
+  </w:num>
+  <w:num w:numId="25">
+    <w:abstractNumId w:val="5"/>
   </w:num>
 </w:numbering>
 </file>
@@ -7060,7 +7880,7 @@
       </w:pPr>
     </w:pPrDefault>
   </w:docDefaults>
-  <w:latentStyles w:defLockedState="0" w:defUIPriority="99" w:defSemiHidden="1" w:defUnhideWhenUsed="1" w:defQFormat="0" w:count="276">
+  <w:latentStyles w:defLockedState="0" w:defUIPriority="99" w:defSemiHidden="1" w:defUnhideWhenUsed="1" w:defQFormat="0" w:count="267">
     <w:lsdException w:name="Normal" w:semiHidden="0" w:uiPriority="0" w:unhideWhenUsed="0" w:qFormat="1"/>
     <w:lsdException w:name="heading 1" w:semiHidden="0" w:uiPriority="9" w:unhideWhenUsed="0" w:qFormat="1"/>
     <w:lsdException w:name="heading 2" w:uiPriority="9" w:qFormat="1"/>
@@ -7917,7 +8737,7 @@
 </file>
 
 <file path=word/stylesWithEffects.xml><?xml version="1.0" encoding="utf-8"?>
-<w:styles xmlns:wpc="http://schemas.microsoft.com/office/word/2010/wordprocessingCanvas" xmlns:mo="http://schemas.microsoft.com/office/mac/office/2008/main" xmlns:mc="http://schemas.openxmlformats.org/markup-compatibility/2006" xmlns:mv="urn:schemas-microsoft-com:mac:vml" xmlns:o="urn:schemas-microsoft-com:office:office" xmlns:r="http://schemas.openxmlformats.org/officeDocument/2006/relationships" xmlns:m="http://schemas.openxmlformats.org/officeDocument/2006/math" xmlns:v="urn:schemas-microsoft-com:vml" xmlns:wp14="http://schemas.microsoft.com/office/word/2010/wordprocessingDrawing" xmlns:wp="http://schemas.openxmlformats.org/drawingml/2006/wordprocessingDrawing" xmlns:w10="urn:schemas-microsoft-com:office:word" xmlns:w="http://schemas.openxmlformats.org/wordprocessingml/2006/main" xmlns:w14="http://schemas.microsoft.com/office/word/2010/wordml" xmlns:wpg="http://schemas.microsoft.com/office/word/2010/wordprocessingGroup" xmlns:wpi="http://schemas.microsoft.com/office/word/2010/wordprocessingInk" xmlns:wne="http://schemas.microsoft.com/office/word/2006/wordml" xmlns:wps="http://schemas.microsoft.com/office/word/2010/wordprocessingShape" mc:Ignorable="w14 wp14">
+<w:styles xmlns:wpc="http://schemas.microsoft.com/office/word/2010/wordprocessingCanvas" xmlns:mc="http://schemas.openxmlformats.org/markup-compatibility/2006" xmlns:o="urn:schemas-microsoft-com:office:office" xmlns:r="http://schemas.openxmlformats.org/officeDocument/2006/relationships" xmlns:m="http://schemas.openxmlformats.org/officeDocument/2006/math" xmlns:v="urn:schemas-microsoft-com:vml" xmlns:wp14="http://schemas.microsoft.com/office/word/2010/wordprocessingDrawing" xmlns:wp="http://schemas.openxmlformats.org/drawingml/2006/wordprocessingDrawing" xmlns:w10="urn:schemas-microsoft-com:office:word" xmlns:w="http://schemas.openxmlformats.org/wordprocessingml/2006/main" xmlns:w14="http://schemas.microsoft.com/office/word/2010/wordml" xmlns:wpg="http://schemas.microsoft.com/office/word/2010/wordprocessingGroup" xmlns:wpi="http://schemas.microsoft.com/office/word/2010/wordprocessingInk" xmlns:wne="http://schemas.microsoft.com/office/word/2006/wordml" xmlns:wps="http://schemas.microsoft.com/office/word/2010/wordprocessingShape" mc:Ignorable="w14 wp14">
   <w:docDefaults>
     <w:rPrDefault>
       <w:rPr>
@@ -7933,7 +8753,7 @@
       </w:pPr>
     </w:pPrDefault>
   </w:docDefaults>
-  <w:latentStyles w:defLockedState="0" w:defUIPriority="99" w:defSemiHidden="1" w:defUnhideWhenUsed="1" w:defQFormat="0" w:count="276">
+  <w:latentStyles w:defLockedState="0" w:defUIPriority="99" w:defSemiHidden="1" w:defUnhideWhenUsed="1" w:defQFormat="0" w:count="267">
     <w:lsdException w:name="Normal" w:semiHidden="0" w:uiPriority="0" w:unhideWhenUsed="0" w:qFormat="1"/>
     <w:lsdException w:name="heading 1" w:semiHidden="0" w:uiPriority="9" w:unhideWhenUsed="0" w:qFormat="1"/>
     <w:lsdException w:name="heading 2" w:uiPriority="9" w:qFormat="1"/>

</xml_diff>